<commit_message>
Added remote control tcpip
</commit_message>
<xml_diff>
--- a/Xanura Protocol Handler.docx
+++ b/Xanura Protocol Handler.docx
@@ -3,6 +3,9 @@
 <w:document xmlns:wpc="http://schemas.microsoft.com/office/word/2010/wordprocessingCanvas" xmlns:mc="http://schemas.openxmlformats.org/markup-compatibility/2006" xmlns:o="urn:schemas-microsoft-com:office:office" xmlns:r="http://schemas.openxmlformats.org/officeDocument/2006/relationships" xmlns:m="http://schemas.openxmlformats.org/officeDocument/2006/math" xmlns:v="urn:schemas-microsoft-com:vml" xmlns:wp14="http://schemas.microsoft.com/office/word/2010/wordprocessingDrawing" xmlns:wp="http://schemas.openxmlformats.org/drawingml/2006/wordprocessingDrawing" xmlns:w10="urn:schemas-microsoft-com:office:word" xmlns:w="http://schemas.openxmlformats.org/wordprocessingml/2006/main" xmlns:w14="http://schemas.microsoft.com/office/word/2010/wordml" xmlns:wpg="http://schemas.microsoft.com/office/word/2010/wordprocessingGroup" xmlns:wpi="http://schemas.microsoft.com/office/word/2010/wordprocessingInk" xmlns:wne="http://schemas.microsoft.com/office/word/2006/wordml" xmlns:wps="http://schemas.microsoft.com/office/word/2010/wordprocessingShape" mc:Ignorable="w14 wp14">
   <w:body>
     <w:p>
+      <w:pPr>
+        <w:pStyle w:val="Kop1"/>
+      </w:pPr>
       <w:r>
         <w:t>Xanura Protocol</w:t>
       </w:r>
@@ -28,13 +31,29 @@
         <w:t xml:space="preserve">(enige of) </w:t>
       </w:r>
       <w:r>
-        <w:t>laatste bericht nog niet compleet binnen zijn. Elk bericht sluit af met een cyclic redundancy check die wordt bepaald door de laatste 2 karakters van -&gt; het hexadecimale getal van alle karakters opgeteld in het bericht {.right(2)}.</w:t>
+        <w:t xml:space="preserve">laatste bericht nog niet compleet binnen zijn. Elk bericht sluit af met een cyclic </w:t>
+      </w:r>
+      <w:proofErr w:type="spellStart"/>
+      <w:r>
+        <w:t>redundancy</w:t>
+      </w:r>
+      <w:proofErr w:type="spellEnd"/>
+      <w:r>
+        <w:t xml:space="preserve"> check die wordt bepaald door de laatste 2 karakters van -&gt; het hexadecimale getal van alle karakters opgeteld in het bericht {.right(2)}.</w:t>
       </w:r>
     </w:p>
     <w:p/>
     <w:p>
       <w:r>
-        <w:t>Er zijn meerdere mogelijkheden om een transeiver aan te sturen.</w:t>
+        <w:t xml:space="preserve">Er zijn meerdere mogelijkheden om een </w:t>
+      </w:r>
+      <w:proofErr w:type="spellStart"/>
+      <w:r>
+        <w:t>transeiver</w:t>
+      </w:r>
+      <w:proofErr w:type="spellEnd"/>
+      <w:r>
+        <w:t xml:space="preserve"> aan te sturen.</w:t>
       </w:r>
     </w:p>
     <w:p>
@@ -46,7 +65,15 @@
         </w:numPr>
       </w:pPr>
       <w:r>
-        <w:t>Direct geadresseerd (groep en id-n#)</w:t>
+        <w:t xml:space="preserve">Direct geadresseerd (groep en </w:t>
+      </w:r>
+      <w:proofErr w:type="spellStart"/>
+      <w:r>
+        <w:t>id</w:t>
+      </w:r>
+      <w:proofErr w:type="spellEnd"/>
+      <w:r>
+        <w:t>-n#)</w:t>
       </w:r>
     </w:p>
     <w:p>
@@ -57,14 +84,35 @@
           <w:numId w:val="34"/>
         </w:numPr>
       </w:pPr>
-      <w:r>
-        <w:t>Groeps geadresseerd (groep)</w:t>
+      <w:proofErr w:type="spellStart"/>
+      <w:r>
+        <w:t>Groeps</w:t>
+      </w:r>
+      <w:proofErr w:type="spellEnd"/>
+      <w:r>
+        <w:t xml:space="preserve"> geadresseerd (groep)</w:t>
       </w:r>
     </w:p>
     <w:p/>
     <w:p>
       <w:r>
-        <w:t>Bij directe adressering wordt alleen de desbetreffende transeiver aangestuurd, bij groeps geadresseerd worden alle componenten van de groep aangesproken.</w:t>
+        <w:t xml:space="preserve">Bij directe adressering wordt alleen de desbetreffende </w:t>
+      </w:r>
+      <w:proofErr w:type="spellStart"/>
+      <w:r>
+        <w:t>transeiver</w:t>
+      </w:r>
+      <w:proofErr w:type="spellEnd"/>
+      <w:r>
+        <w:t xml:space="preserve"> aangestuurd, bij </w:t>
+      </w:r>
+      <w:proofErr w:type="spellStart"/>
+      <w:r>
+        <w:t>groeps</w:t>
+      </w:r>
+      <w:proofErr w:type="spellEnd"/>
+      <w:r>
+        <w:t xml:space="preserve"> geadresseerd worden alle componenten van de groep aangesproken.</w:t>
       </w:r>
     </w:p>
     <w:p/>
@@ -162,8 +210,19 @@
           <w:szCs w:val="19"/>
           <w:lang w:eastAsia="nl-NL"/>
         </w:rPr>
-        <w:t>= acknowledge</w:t>
-      </w:r>
+        <w:t xml:space="preserve">= </w:t>
+      </w:r>
+      <w:proofErr w:type="spellStart"/>
+      <w:r>
+        <w:rPr>
+          <w:rFonts w:ascii="Consolas" w:hAnsi="Consolas" w:cs="Consolas"/>
+          <w:sz w:val="19"/>
+          <w:szCs w:val="19"/>
+          <w:lang w:eastAsia="nl-NL"/>
+        </w:rPr>
+        <w:t>acknowledge</w:t>
+      </w:r>
+      <w:proofErr w:type="spellEnd"/>
     </w:p>
     <w:p>
       <w:pPr>
@@ -244,8 +303,39 @@
           <w:szCs w:val="19"/>
           <w:lang w:eastAsia="nl-NL"/>
         </w:rPr>
-        <w:t xml:space="preserve"> = not acknowledged</w:t>
-      </w:r>
+        <w:t xml:space="preserve"> = </w:t>
+      </w:r>
+      <w:proofErr w:type="spellStart"/>
+      <w:r>
+        <w:rPr>
+          <w:rFonts w:ascii="Consolas" w:hAnsi="Consolas" w:cs="Consolas"/>
+          <w:sz w:val="19"/>
+          <w:szCs w:val="19"/>
+          <w:lang w:eastAsia="nl-NL"/>
+        </w:rPr>
+        <w:t>not</w:t>
+      </w:r>
+      <w:proofErr w:type="spellEnd"/>
+      <w:r>
+        <w:rPr>
+          <w:rFonts w:ascii="Consolas" w:hAnsi="Consolas" w:cs="Consolas"/>
+          <w:sz w:val="19"/>
+          <w:szCs w:val="19"/>
+          <w:lang w:eastAsia="nl-NL"/>
+        </w:rPr>
+        <w:t xml:space="preserve"> </w:t>
+      </w:r>
+      <w:proofErr w:type="spellStart"/>
+      <w:r>
+        <w:rPr>
+          <w:rFonts w:ascii="Consolas" w:hAnsi="Consolas" w:cs="Consolas"/>
+          <w:sz w:val="19"/>
+          <w:szCs w:val="19"/>
+          <w:lang w:eastAsia="nl-NL"/>
+        </w:rPr>
+        <w:t>acknowledged</w:t>
+      </w:r>
+      <w:proofErr w:type="spellEnd"/>
       <w:r>
         <w:rPr>
           <w:rFonts w:ascii="Consolas" w:hAnsi="Consolas" w:cs="Consolas"/>
@@ -265,7 +355,15 @@
         </w:numPr>
       </w:pPr>
       <w:r>
-        <w:t>Check of de Checksum klopt.</w:t>
+        <w:t xml:space="preserve">Check of de </w:t>
+      </w:r>
+      <w:proofErr w:type="spellStart"/>
+      <w:r>
+        <w:t>Checksum</w:t>
+      </w:r>
+      <w:proofErr w:type="spellEnd"/>
+      <w:r>
+        <w:t xml:space="preserve"> klopt.</w:t>
       </w:r>
     </w:p>
     <w:p>
@@ -280,7 +378,98 @@
         <w:t>Beoordelen van inhoud.</w:t>
       </w:r>
       <w:r>
-        <w:t xml:space="preserve"> Welk type message (short / long)</w:t>
+        <w:t xml:space="preserve"> Welk type </w:t>
+      </w:r>
+      <w:proofErr w:type="spellStart"/>
+      <w:r>
+        <w:t>message</w:t>
+      </w:r>
+      <w:proofErr w:type="spellEnd"/>
+      <w:r>
+        <w:t xml:space="preserve"> (short / long)</w:t>
+      </w:r>
+      <w:r>
+        <w:t xml:space="preserve"> </w:t>
+      </w:r>
+      <w:r>
+        <w:rPr>
+          <w:color w:val="FF0000"/>
+        </w:rPr>
+        <w:t>(</w:t>
+      </w:r>
+      <w:proofErr w:type="spellStart"/>
+      <w:r>
+        <w:rPr>
+          <w:color w:val="FF0000"/>
+        </w:rPr>
+        <w:t>CTXSpecial</w:t>
+      </w:r>
+      <w:proofErr w:type="spellEnd"/>
+      <w:r>
+        <w:rPr>
+          <w:color w:val="FF0000"/>
+        </w:rPr>
+        <w:t>)</w:t>
+      </w:r>
+    </w:p>
+    <w:p>
+      <w:pPr>
+        <w:pStyle w:val="Lijstalinea"/>
+      </w:pPr>
+      <w:r>
+        <w:t xml:space="preserve">Na het protocol van een response </w:t>
+      </w:r>
+      <w:r>
+        <w:t xml:space="preserve">($&lt;2800!) </w:t>
+      </w:r>
+      <w:bookmarkStart w:id="0" w:name="_GoBack"/>
+      <w:bookmarkEnd w:id="0"/>
+      <w:r>
+        <w:t xml:space="preserve">volgt </w:t>
+      </w:r>
+      <w:r>
+        <w:rPr>
+          <w:u w:val="single"/>
+        </w:rPr>
+        <w:t>altijd een spatie</w:t>
+      </w:r>
+      <w:r>
+        <w:t>??</w:t>
+      </w:r>
+      <w:r>
+        <w:t xml:space="preserve">, na de spatie volgt altijd de groepsindicatie (“A”), daarna een “0|1” (short) of “[“ (long).  Als een short of long </w:t>
+      </w:r>
+      <w:proofErr w:type="spellStart"/>
+      <w:r>
+        <w:t>message</w:t>
+      </w:r>
+      <w:proofErr w:type="spellEnd"/>
+      <w:r>
+        <w:t xml:space="preserve"> gedetecteerd wordt dat moet eerst de </w:t>
+      </w:r>
+      <w:proofErr w:type="spellStart"/>
+      <w:r>
+        <w:t>message</w:t>
+      </w:r>
+      <w:proofErr w:type="spellEnd"/>
+      <w:r>
+        <w:t xml:space="preserve"> compleet worden voordat deze afgehandeld wordt. Is de </w:t>
+      </w:r>
+      <w:proofErr w:type="spellStart"/>
+      <w:r>
+        <w:t>message</w:t>
+      </w:r>
+      <w:proofErr w:type="spellEnd"/>
+      <w:r>
+        <w:t xml:space="preserve"> niet compleet binnen 2 sec. dan is wordt het bericht </w:t>
+      </w:r>
+      <w:proofErr w:type="spellStart"/>
+      <w:r>
+        <w:t>geflushed</w:t>
+      </w:r>
+      <w:proofErr w:type="spellEnd"/>
+      <w:r>
+        <w:t xml:space="preserve"> en gelogd.</w:t>
       </w:r>
     </w:p>
     <w:p>
@@ -314,6 +503,28 @@
     </w:p>
     <w:p/>
     <w:p/>
+    <w:p/>
+    <w:p/>
+    <w:p/>
+    <w:p/>
+    <w:p/>
+    <w:p/>
+    <w:p/>
+    <w:p/>
+    <w:p/>
+    <w:p/>
+    <w:p/>
+    <w:p/>
+    <w:p/>
+    <w:p>
+      <w:pPr>
+        <w:pStyle w:val="Kop2"/>
+      </w:pPr>
+      <w:r>
+        <w:t>Extended Message</w:t>
+      </w:r>
+    </w:p>
+    <w:p/>
     <w:p>
       <w:pPr>
         <w:ind w:left="2880" w:firstLine="720"/>
@@ -329,7 +540,25 @@
           <w:szCs w:val="20"/>
           <w:lang w:eastAsia="nl-NL"/>
         </w:rPr>
-        <w:t>Letter Code + [N] + Unit Data + Data + Type + Command.</w:t>
+        <w:t xml:space="preserve">Letter Code + [N] + Unit Data + Data + Type + </w:t>
+      </w:r>
+      <w:proofErr w:type="spellStart"/>
+      <w:r>
+        <w:rPr>
+          <w:sz w:val="20"/>
+          <w:szCs w:val="20"/>
+          <w:lang w:eastAsia="nl-NL"/>
+        </w:rPr>
+        <w:t>Command</w:t>
+      </w:r>
+      <w:proofErr w:type="spellEnd"/>
+      <w:r>
+        <w:rPr>
+          <w:sz w:val="20"/>
+          <w:szCs w:val="20"/>
+          <w:lang w:eastAsia="nl-NL"/>
+        </w:rPr>
+        <w:t>.</w:t>
       </w:r>
     </w:p>
     <w:p>
@@ -353,6 +582,7 @@
           <w:szCs w:val="19"/>
           <w:lang w:eastAsia="nl-NL"/>
         </w:rPr>
+        <w:lastRenderedPageBreak/>
         <w:t>//INCOMING  $&lt;2800! A[1]010731</w:t>
       </w:r>
       <w:r>
@@ -609,17 +839,7 @@
           <w:szCs w:val="19"/>
           <w:lang w:eastAsia="nl-NL"/>
         </w:rPr>
-        <w:t>2631</w:t>
-      </w:r>
-      <w:r>
-        <w:rPr>
-          <w:rFonts w:ascii="Consolas" w:hAnsi="Consolas" w:cs="Consolas"/>
-          <w:color w:val="008000"/>
-          <w:sz w:val="19"/>
-          <w:szCs w:val="19"/>
-          <w:lang w:eastAsia="nl-NL"/>
-        </w:rPr>
-        <w:t xml:space="preserve"> </w:t>
+        <w:t xml:space="preserve">2631 </w:t>
       </w:r>
       <w:r>
         <w:rPr>
@@ -673,18 +893,41 @@
           <w:szCs w:val="19"/>
           <w:lang w:eastAsia="nl-NL"/>
         </w:rPr>
-        <w:t>]012631</w:t>
-      </w:r>
-      <w:r>
-        <w:rPr>
-          <w:rFonts w:ascii="Consolas" w:hAnsi="Consolas" w:cs="Consolas"/>
-          <w:color w:val="008000"/>
+        <w:t xml:space="preserve">]012631 </w:t>
+      </w:r>
+      <w:r>
+        <w:rPr>
+          <w:rFonts w:ascii="Consolas" w:hAnsi="Consolas" w:cs="Consolas"/>
+          <w:color w:val="FF0000"/>
+          <w:sz w:val="19"/>
+          <w:szCs w:val="19"/>
+          <w:lang w:eastAsia="nl-NL"/>
+        </w:rPr>
+        <w:t xml:space="preserve">Dit is de </w:t>
+      </w:r>
+      <w:proofErr w:type="spellStart"/>
+      <w:r>
+        <w:rPr>
+          <w:rFonts w:ascii="Consolas" w:hAnsi="Consolas" w:cs="Consolas"/>
+          <w:color w:val="FF0000"/>
+          <w:sz w:val="19"/>
+          <w:szCs w:val="19"/>
+          <w:lang w:eastAsia="nl-NL"/>
+        </w:rPr>
+        <w:t>extended</w:t>
+      </w:r>
+      <w:proofErr w:type="spellEnd"/>
+      <w:r>
+        <w:rPr>
+          <w:rFonts w:ascii="Consolas" w:hAnsi="Consolas" w:cs="Consolas"/>
+          <w:color w:val="FF0000"/>
           <w:sz w:val="19"/>
           <w:szCs w:val="19"/>
           <w:lang w:eastAsia="nl-NL"/>
         </w:rPr>
         <w:t xml:space="preserve"> </w:t>
       </w:r>
+      <w:proofErr w:type="spellStart"/>
       <w:r>
         <w:rPr>
           <w:rFonts w:ascii="Consolas" w:hAnsi="Consolas" w:cs="Consolas"/>
@@ -693,7 +936,18 @@
           <w:szCs w:val="19"/>
           <w:lang w:eastAsia="nl-NL"/>
         </w:rPr>
-        <w:t>Dit is de extended message code [1-3]</w:t>
+        <w:t>message</w:t>
+      </w:r>
+      <w:proofErr w:type="spellEnd"/>
+      <w:r>
+        <w:rPr>
+          <w:rFonts w:ascii="Consolas" w:hAnsi="Consolas" w:cs="Consolas"/>
+          <w:color w:val="FF0000"/>
+          <w:sz w:val="19"/>
+          <w:szCs w:val="19"/>
+          <w:lang w:eastAsia="nl-NL"/>
+        </w:rPr>
+        <w:t xml:space="preserve"> code [1-3]</w:t>
       </w:r>
     </w:p>
     <w:p>
@@ -757,13 +1011,57 @@
           <w:szCs w:val="19"/>
           <w:lang w:eastAsia="nl-NL"/>
         </w:rPr>
-        <w:t>Dit is de waarde van het ana bereik (hex)FF (dec)255</w:t>
-      </w:r>
-    </w:p>
-    <w:p>
-      <w:pPr>
-        <w:rPr>
+        <w:t xml:space="preserve">Dit is de waarde van het </w:t>
+      </w:r>
+      <w:proofErr w:type="spellStart"/>
+      <w:r>
+        <w:rPr>
+          <w:rFonts w:ascii="Consolas" w:hAnsi="Consolas" w:cs="Consolas"/>
           <w:color w:val="FF0000"/>
+          <w:sz w:val="19"/>
+          <w:szCs w:val="19"/>
+          <w:lang w:eastAsia="nl-NL"/>
+        </w:rPr>
+        <w:t>ana</w:t>
+      </w:r>
+      <w:proofErr w:type="spellEnd"/>
+      <w:r>
+        <w:rPr>
+          <w:rFonts w:ascii="Consolas" w:hAnsi="Consolas" w:cs="Consolas"/>
+          <w:color w:val="FF0000"/>
+          <w:sz w:val="19"/>
+          <w:szCs w:val="19"/>
+          <w:lang w:eastAsia="nl-NL"/>
+        </w:rPr>
+        <w:t xml:space="preserve"> bereik (</w:t>
+      </w:r>
+      <w:proofErr w:type="spellStart"/>
+      <w:r>
+        <w:rPr>
+          <w:rFonts w:ascii="Consolas" w:hAnsi="Consolas" w:cs="Consolas"/>
+          <w:color w:val="FF0000"/>
+          <w:sz w:val="19"/>
+          <w:szCs w:val="19"/>
+          <w:lang w:eastAsia="nl-NL"/>
+        </w:rPr>
+        <w:t>hex</w:t>
+      </w:r>
+      <w:proofErr w:type="spellEnd"/>
+      <w:r>
+        <w:rPr>
+          <w:rFonts w:ascii="Consolas" w:hAnsi="Consolas" w:cs="Consolas"/>
+          <w:color w:val="FF0000"/>
+          <w:sz w:val="19"/>
+          <w:szCs w:val="19"/>
+          <w:lang w:eastAsia="nl-NL"/>
+        </w:rPr>
+        <w:t>)FF (dec)255</w:t>
+      </w:r>
+    </w:p>
+    <w:p>
+      <w:pPr>
+        <w:rPr>
+          <w:color w:val="FF0000"/>
         </w:rPr>
       </w:pPr>
       <w:r>
@@ -794,92 +1092,139 @@
           <w:szCs w:val="19"/>
           <w:lang w:eastAsia="nl-NL"/>
         </w:rPr>
+        <w:t xml:space="preserve">1 </w:t>
+      </w:r>
+      <w:r>
+        <w:rPr>
+          <w:rFonts w:ascii="Consolas" w:hAnsi="Consolas" w:cs="Consolas"/>
+          <w:color w:val="FF0000"/>
+          <w:sz w:val="19"/>
+          <w:szCs w:val="19"/>
+          <w:lang w:eastAsia="nl-NL"/>
+        </w:rPr>
+        <w:t>Dit is het type ?????????????????????????????</w:t>
+      </w:r>
+    </w:p>
+    <w:p>
+      <w:pPr>
+        <w:rPr>
+          <w:rFonts w:ascii="Consolas" w:hAnsi="Consolas" w:cs="Consolas"/>
+          <w:color w:val="FF0000"/>
+          <w:sz w:val="19"/>
+          <w:szCs w:val="19"/>
+          <w:lang w:eastAsia="nl-NL"/>
+        </w:rPr>
+      </w:pPr>
+      <w:r>
+        <w:rPr>
+          <w:rFonts w:ascii="Consolas" w:hAnsi="Consolas" w:cs="Consolas"/>
+          <w:color w:val="008000"/>
+          <w:sz w:val="19"/>
+          <w:szCs w:val="19"/>
+          <w:lang w:eastAsia="nl-NL"/>
+        </w:rPr>
+        <w:t>//INCOMING  $&lt;2800! A[1]01263</w:t>
+      </w:r>
+      <w:r>
+        <w:rPr>
+          <w:rFonts w:ascii="Consolas" w:hAnsi="Consolas" w:cs="Consolas"/>
+          <w:color w:val="FF0000"/>
+          <w:sz w:val="19"/>
+          <w:szCs w:val="19"/>
+          <w:lang w:eastAsia="nl-NL"/>
+        </w:rPr>
         <w:t>1</w:t>
       </w:r>
       <w:r>
         <w:rPr>
           <w:rFonts w:ascii="Consolas" w:hAnsi="Consolas" w:cs="Consolas"/>
-          <w:color w:val="008000"/>
-          <w:sz w:val="19"/>
-          <w:szCs w:val="19"/>
-          <w:lang w:eastAsia="nl-NL"/>
-        </w:rPr>
-        <w:t xml:space="preserve"> </w:t>
-      </w:r>
-      <w:r>
-        <w:rPr>
-          <w:rFonts w:ascii="Consolas" w:hAnsi="Consolas" w:cs="Consolas"/>
           <w:color w:val="FF0000"/>
           <w:sz w:val="19"/>
           <w:szCs w:val="19"/>
           <w:lang w:eastAsia="nl-NL"/>
         </w:rPr>
-        <w:t>Dit is het type ?????????????????????????????</w:t>
-      </w:r>
-    </w:p>
-    <w:p>
-      <w:r>
-        <w:rPr>
-          <w:rFonts w:ascii="Consolas" w:hAnsi="Consolas" w:cs="Consolas"/>
-          <w:color w:val="008000"/>
-          <w:sz w:val="19"/>
-          <w:szCs w:val="19"/>
-          <w:lang w:eastAsia="nl-NL"/>
-        </w:rPr>
-        <w:t>//INCOMING  $&lt;2800! A[1]01263</w:t>
-      </w:r>
-      <w:r>
-        <w:rPr>
-          <w:rFonts w:ascii="Consolas" w:hAnsi="Consolas" w:cs="Consolas"/>
-          <w:color w:val="FF0000"/>
-          <w:sz w:val="19"/>
-          <w:szCs w:val="19"/>
-          <w:lang w:eastAsia="nl-NL"/>
-        </w:rPr>
-        <w:t>1</w:t>
-      </w:r>
-      <w:r>
-        <w:rPr>
-          <w:rFonts w:ascii="Consolas" w:hAnsi="Consolas" w:cs="Consolas"/>
-          <w:color w:val="FF0000"/>
-          <w:sz w:val="19"/>
-          <w:szCs w:val="19"/>
-          <w:lang w:eastAsia="nl-NL"/>
-        </w:rPr>
-        <w:t xml:space="preserve"> Dit is het commando</w:t>
-      </w:r>
-      <w:bookmarkStart w:id="0" w:name="_GoBack"/>
-      <w:bookmarkEnd w:id="0"/>
-      <w:r>
-        <w:rPr>
-          <w:rFonts w:ascii="Consolas" w:hAnsi="Consolas" w:cs="Consolas"/>
-          <w:color w:val="FF0000"/>
-          <w:sz w:val="19"/>
-          <w:szCs w:val="19"/>
-          <w:lang w:eastAsia="nl-NL"/>
-        </w:rPr>
-        <w:t xml:space="preserve"> ?????????????????????????????</w:t>
-      </w:r>
-    </w:p>
-    <w:p>
-      <w:r>
-        <w:rPr>
-          <w:b/>
-        </w:rPr>
-        <w:t>POLLING</w:t>
+        <w:t xml:space="preserve"> Dit is het commando ?????????????????????????????</w:t>
       </w:r>
     </w:p>
     <w:p/>
     <w:p>
       <w:r>
-        <w:t>De query interval kan berekend</w:t>
-      </w:r>
-      <w:r>
-        <w:t xml:space="preserve"> worden</w:t>
+        <w:rPr>
+          <w:noProof/>
+          <w:lang w:eastAsia="nl-NL"/>
+        </w:rPr>
+        <w:drawing>
+          <wp:inline distT="0" distB="0" distL="0" distR="0" wp14:anchorId="5AA01F0C" wp14:editId="1FA28D4A">
+            <wp:extent cx="1887166" cy="580667"/>
+            <wp:effectExtent l="0" t="0" r="0" b="0"/>
+            <wp:docPr id="1" name="Afbeelding 1"/>
+            <wp:cNvGraphicFramePr>
+              <a:graphicFrameLocks xmlns:a="http://schemas.openxmlformats.org/drawingml/2006/main" noChangeAspect="1"/>
+            </wp:cNvGraphicFramePr>
+            <a:graphic xmlns:a="http://schemas.openxmlformats.org/drawingml/2006/main">
+              <a:graphicData uri="http://schemas.openxmlformats.org/drawingml/2006/picture">
+                <pic:pic xmlns:pic="http://schemas.openxmlformats.org/drawingml/2006/picture">
+                  <pic:nvPicPr>
+                    <pic:cNvPr id="0" name=""/>
+                    <pic:cNvPicPr/>
+                  </pic:nvPicPr>
+                  <pic:blipFill>
+                    <a:blip r:embed="rId6"/>
+                    <a:stretch>
+                      <a:fillRect/>
+                    </a:stretch>
+                  </pic:blipFill>
+                  <pic:spPr>
+                    <a:xfrm>
+                      <a:off x="0" y="0"/>
+                      <a:ext cx="1887475" cy="580762"/>
+                    </a:xfrm>
+                    <a:prstGeom prst="rect">
+                      <a:avLst/>
+                    </a:prstGeom>
+                  </pic:spPr>
+                </pic:pic>
+              </a:graphicData>
+            </a:graphic>
+          </wp:inline>
+        </w:drawing>
       </w:r>
     </w:p>
     <w:p/>
-    <w:p/>
+    <w:p>
+      <w:pPr>
+        <w:pStyle w:val="Kop2"/>
+      </w:pPr>
+      <w:r>
+        <w:t xml:space="preserve">Short Message </w:t>
+      </w:r>
+    </w:p>
+    <w:p>
+      <w:pPr>
+        <w:ind w:left="4320"/>
+      </w:pPr>
+      <w:proofErr w:type="spellStart"/>
+      <w:r>
+        <w:t>Group|N</w:t>
+      </w:r>
+      <w:proofErr w:type="spellEnd"/>
+      <w:r>
+        <w:t>#|</w:t>
+      </w:r>
+      <w:proofErr w:type="spellStart"/>
+      <w:r>
+        <w:t>Group|N</w:t>
+      </w:r>
+      <w:proofErr w:type="spellEnd"/>
+      <w:r>
+        <w:t>#_</w:t>
+      </w:r>
+      <w:proofErr w:type="spellStart"/>
+      <w:r>
+        <w:t>Group|CMD|Group|CMD</w:t>
+      </w:r>
+      <w:proofErr w:type="spellEnd"/>
+    </w:p>
     <w:p>
       <w:pPr>
         <w:autoSpaceDE w:val="0"/>
@@ -887,97 +1232,88 @@
         <w:adjustRightInd w:val="0"/>
         <w:rPr>
           <w:rFonts w:ascii="Consolas" w:hAnsi="Consolas" w:cs="Consolas"/>
-          <w:sz w:val="19"/>
-          <w:szCs w:val="19"/>
-          <w:lang w:eastAsia="nl-NL"/>
-        </w:rPr>
-      </w:pPr>
-      <w:r>
-        <w:rPr>
-          <w:rFonts w:ascii="Consolas" w:hAnsi="Consolas" w:cs="Consolas"/>
-          <w:sz w:val="19"/>
-          <w:szCs w:val="19"/>
-          <w:lang w:eastAsia="nl-NL"/>
-        </w:rPr>
-        <w:t xml:space="preserve">        </w:t>
-      </w:r>
-      <w:r>
-        <w:rPr>
-          <w:rFonts w:ascii="Consolas" w:hAnsi="Consolas" w:cs="Consolas"/>
-          <w:color w:val="0000FF"/>
-          <w:sz w:val="19"/>
-          <w:szCs w:val="19"/>
-          <w:lang w:eastAsia="nl-NL"/>
-        </w:rPr>
-        <w:t>public</w:t>
-      </w:r>
-      <w:r>
-        <w:rPr>
-          <w:rFonts w:ascii="Consolas" w:hAnsi="Consolas" w:cs="Consolas"/>
-          <w:sz w:val="19"/>
-          <w:szCs w:val="19"/>
-          <w:lang w:eastAsia="nl-NL"/>
-        </w:rPr>
-        <w:t xml:space="preserve"> </w:t>
-      </w:r>
-      <w:r>
-        <w:rPr>
-          <w:rFonts w:ascii="Consolas" w:hAnsi="Consolas" w:cs="Consolas"/>
-          <w:color w:val="0000FF"/>
-          <w:sz w:val="19"/>
-          <w:szCs w:val="19"/>
-          <w:lang w:eastAsia="nl-NL"/>
-        </w:rPr>
-        <w:t>const</w:t>
-      </w:r>
-      <w:r>
-        <w:rPr>
-          <w:rFonts w:ascii="Consolas" w:hAnsi="Consolas" w:cs="Consolas"/>
-          <w:sz w:val="19"/>
-          <w:szCs w:val="19"/>
-          <w:lang w:eastAsia="nl-NL"/>
-        </w:rPr>
-        <w:t xml:space="preserve"> </w:t>
-      </w:r>
-      <w:r>
-        <w:rPr>
-          <w:rFonts w:ascii="Consolas" w:hAnsi="Consolas" w:cs="Consolas"/>
-          <w:color w:val="0000FF"/>
-          <w:sz w:val="19"/>
-          <w:szCs w:val="19"/>
-          <w:lang w:eastAsia="nl-NL"/>
-        </w:rPr>
-        <w:t>string</w:t>
-      </w:r>
-      <w:r>
-        <w:rPr>
-          <w:rFonts w:ascii="Consolas" w:hAnsi="Consolas" w:cs="Consolas"/>
-          <w:sz w:val="19"/>
-          <w:szCs w:val="19"/>
-          <w:lang w:eastAsia="nl-NL"/>
-        </w:rPr>
-        <w:t xml:space="preserve"> IncomingMessage = </w:t>
-      </w:r>
-      <w:r>
-        <w:rPr>
-          <w:rFonts w:ascii="Consolas" w:hAnsi="Consolas" w:cs="Consolas"/>
-          <w:color w:val="A31515"/>
-          <w:sz w:val="19"/>
-          <w:szCs w:val="19"/>
-          <w:lang w:eastAsia="nl-NL"/>
-        </w:rPr>
-        <w:t>"$&lt;"</w:t>
-      </w:r>
-      <w:r>
-        <w:rPr>
-          <w:rFonts w:ascii="Consolas" w:hAnsi="Consolas" w:cs="Consolas"/>
-          <w:sz w:val="19"/>
-          <w:szCs w:val="19"/>
-          <w:lang w:eastAsia="nl-NL"/>
-        </w:rPr>
-        <w:t>;</w:t>
-      </w:r>
-    </w:p>
+          <w:color w:val="008000"/>
+          <w:sz w:val="19"/>
+          <w:szCs w:val="19"/>
+          <w:lang w:eastAsia="nl-NL"/>
+        </w:rPr>
+      </w:pPr>
+      <w:r>
+        <w:rPr>
+          <w:rFonts w:ascii="Consolas" w:hAnsi="Consolas" w:cs="Consolas"/>
+          <w:color w:val="008000"/>
+          <w:sz w:val="19"/>
+          <w:szCs w:val="19"/>
+          <w:lang w:eastAsia="nl-NL"/>
+        </w:rPr>
+        <w:t>//INCOMING  $&lt;2800! A01A01 AOFFAOFFB9#</w:t>
+      </w:r>
+    </w:p>
+    <w:p/>
+    <w:p>
+      <w:r>
+        <w:t>CMD</w:t>
+      </w:r>
+    </w:p>
+    <w:p>
+      <w:r>
+        <w:rPr>
+          <w:noProof/>
+          <w:lang w:eastAsia="nl-NL"/>
+        </w:rPr>
+        <w:drawing>
+          <wp:inline distT="0" distB="0" distL="0" distR="0" wp14:anchorId="73A11FBA" wp14:editId="074B075A">
+            <wp:extent cx="2808051" cy="2193002"/>
+            <wp:effectExtent l="0" t="0" r="0" b="0"/>
+            <wp:docPr id="2" name="Afbeelding 2"/>
+            <wp:cNvGraphicFramePr>
+              <a:graphicFrameLocks xmlns:a="http://schemas.openxmlformats.org/drawingml/2006/main" noChangeAspect="1"/>
+            </wp:cNvGraphicFramePr>
+            <a:graphic xmlns:a="http://schemas.openxmlformats.org/drawingml/2006/main">
+              <a:graphicData uri="http://schemas.openxmlformats.org/drawingml/2006/picture">
+                <pic:pic xmlns:pic="http://schemas.openxmlformats.org/drawingml/2006/picture">
+                  <pic:nvPicPr>
+                    <pic:cNvPr id="0" name=""/>
+                    <pic:cNvPicPr/>
+                  </pic:nvPicPr>
+                  <pic:blipFill>
+                    <a:blip r:embed="rId7"/>
+                    <a:stretch>
+                      <a:fillRect/>
+                    </a:stretch>
+                  </pic:blipFill>
+                  <pic:spPr>
+                    <a:xfrm>
+                      <a:off x="0" y="0"/>
+                      <a:ext cx="2808022" cy="2192979"/>
+                    </a:xfrm>
+                    <a:prstGeom prst="rect">
+                      <a:avLst/>
+                    </a:prstGeom>
+                  </pic:spPr>
+                </pic:pic>
+              </a:graphicData>
+            </a:graphic>
+          </wp:inline>
+        </w:drawing>
+      </w:r>
+    </w:p>
+    <w:p>
+      <w:r>
+        <w:rPr>
+          <w:b/>
+        </w:rPr>
+        <w:t>POLLING</w:t>
+      </w:r>
+    </w:p>
+    <w:p/>
+    <w:p>
+      <w:r>
+        <w:t>De query interval kan berekend worden</w:t>
+      </w:r>
+    </w:p>
+    <w:p/>
+    <w:p/>
     <w:p>
       <w:pPr>
         <w:autoSpaceDE w:val="0"/>
@@ -1018,6 +1354,7 @@
         </w:rPr>
         <w:t xml:space="preserve"> </w:t>
       </w:r>
+      <w:proofErr w:type="spellStart"/>
       <w:r>
         <w:rPr>
           <w:rFonts w:ascii="Consolas" w:hAnsi="Consolas" w:cs="Consolas"/>
@@ -1028,6 +1365,7 @@
         </w:rPr>
         <w:t>const</w:t>
       </w:r>
+      <w:proofErr w:type="spellEnd"/>
       <w:r>
         <w:rPr>
           <w:rFonts w:ascii="Consolas" w:hAnsi="Consolas" w:cs="Consolas"/>
@@ -1054,7 +1392,27 @@
           <w:szCs w:val="19"/>
           <w:lang w:eastAsia="nl-NL"/>
         </w:rPr>
-        <w:t xml:space="preserve"> OutgoingMessage = </w:t>
+        <w:t xml:space="preserve"> </w:t>
+      </w:r>
+      <w:proofErr w:type="spellStart"/>
+      <w:r>
+        <w:rPr>
+          <w:rFonts w:ascii="Consolas" w:hAnsi="Consolas" w:cs="Consolas"/>
+          <w:sz w:val="19"/>
+          <w:szCs w:val="19"/>
+          <w:lang w:eastAsia="nl-NL"/>
+        </w:rPr>
+        <w:t>IncomingMessage</w:t>
+      </w:r>
+      <w:proofErr w:type="spellEnd"/>
+      <w:r>
+        <w:rPr>
+          <w:rFonts w:ascii="Consolas" w:hAnsi="Consolas" w:cs="Consolas"/>
+          <w:sz w:val="19"/>
+          <w:szCs w:val="19"/>
+          <w:lang w:eastAsia="nl-NL"/>
+        </w:rPr>
+        <w:t xml:space="preserve"> = </w:t>
       </w:r>
       <w:r>
         <w:rPr>
@@ -1064,7 +1422,7 @@
           <w:szCs w:val="19"/>
           <w:lang w:eastAsia="nl-NL"/>
         </w:rPr>
-        <w:t>"$&gt;"</w:t>
+        <w:t>"$&lt;"</w:t>
       </w:r>
       <w:r>
         <w:rPr>
@@ -1116,6 +1474,7 @@
         </w:rPr>
         <w:t xml:space="preserve"> </w:t>
       </w:r>
+      <w:proofErr w:type="spellStart"/>
       <w:r>
         <w:rPr>
           <w:rFonts w:ascii="Consolas" w:hAnsi="Consolas" w:cs="Consolas"/>
@@ -1126,6 +1485,7 @@
         </w:rPr>
         <w:t>const</w:t>
       </w:r>
+      <w:proofErr w:type="spellEnd"/>
       <w:r>
         <w:rPr>
           <w:rFonts w:ascii="Consolas" w:hAnsi="Consolas" w:cs="Consolas"/>
@@ -1152,7 +1512,27 @@
           <w:szCs w:val="19"/>
           <w:lang w:eastAsia="nl-NL"/>
         </w:rPr>
-        <w:t xml:space="preserve"> DeviceType = </w:t>
+        <w:t xml:space="preserve"> </w:t>
+      </w:r>
+      <w:proofErr w:type="spellStart"/>
+      <w:r>
+        <w:rPr>
+          <w:rFonts w:ascii="Consolas" w:hAnsi="Consolas" w:cs="Consolas"/>
+          <w:sz w:val="19"/>
+          <w:szCs w:val="19"/>
+          <w:lang w:eastAsia="nl-NL"/>
+        </w:rPr>
+        <w:t>OutgoingMessage</w:t>
+      </w:r>
+      <w:proofErr w:type="spellEnd"/>
+      <w:r>
+        <w:rPr>
+          <w:rFonts w:ascii="Consolas" w:hAnsi="Consolas" w:cs="Consolas"/>
+          <w:sz w:val="19"/>
+          <w:szCs w:val="19"/>
+          <w:lang w:eastAsia="nl-NL"/>
+        </w:rPr>
+        <w:t xml:space="preserve"> = </w:t>
       </w:r>
       <w:r>
         <w:rPr>
@@ -1162,7 +1542,7 @@
           <w:szCs w:val="19"/>
           <w:lang w:eastAsia="nl-NL"/>
         </w:rPr>
-        <w:t>"28"</w:t>
+        <w:t>"$&gt;"</w:t>
       </w:r>
       <w:r>
         <w:rPr>
@@ -1214,6 +1594,7 @@
         </w:rPr>
         <w:t xml:space="preserve"> </w:t>
       </w:r>
+      <w:proofErr w:type="spellStart"/>
       <w:r>
         <w:rPr>
           <w:rFonts w:ascii="Consolas" w:hAnsi="Consolas" w:cs="Consolas"/>
@@ -1224,6 +1605,7 @@
         </w:rPr>
         <w:t>const</w:t>
       </w:r>
+      <w:proofErr w:type="spellEnd"/>
       <w:r>
         <w:rPr>
           <w:rFonts w:ascii="Consolas" w:hAnsi="Consolas" w:cs="Consolas"/>
@@ -1250,7 +1632,27 @@
           <w:szCs w:val="19"/>
           <w:lang w:eastAsia="nl-NL"/>
         </w:rPr>
-        <w:t xml:space="preserve"> AddressType = </w:t>
+        <w:t xml:space="preserve"> </w:t>
+      </w:r>
+      <w:proofErr w:type="spellStart"/>
+      <w:r>
+        <w:rPr>
+          <w:rFonts w:ascii="Consolas" w:hAnsi="Consolas" w:cs="Consolas"/>
+          <w:sz w:val="19"/>
+          <w:szCs w:val="19"/>
+          <w:lang w:eastAsia="nl-NL"/>
+        </w:rPr>
+        <w:t>DeviceType</w:t>
+      </w:r>
+      <w:proofErr w:type="spellEnd"/>
+      <w:r>
+        <w:rPr>
+          <w:rFonts w:ascii="Consolas" w:hAnsi="Consolas" w:cs="Consolas"/>
+          <w:sz w:val="19"/>
+          <w:szCs w:val="19"/>
+          <w:lang w:eastAsia="nl-NL"/>
+        </w:rPr>
+        <w:t xml:space="preserve"> = </w:t>
       </w:r>
       <w:r>
         <w:rPr>
@@ -1260,7 +1662,7 @@
           <w:szCs w:val="19"/>
           <w:lang w:eastAsia="nl-NL"/>
         </w:rPr>
-        <w:t>"001"</w:t>
+        <w:t>"28"</w:t>
       </w:r>
       <w:r>
         <w:rPr>
@@ -1312,6 +1714,7 @@
         </w:rPr>
         <w:t xml:space="preserve"> </w:t>
       </w:r>
+      <w:proofErr w:type="spellStart"/>
       <w:r>
         <w:rPr>
           <w:rFonts w:ascii="Consolas" w:hAnsi="Consolas" w:cs="Consolas"/>
@@ -1322,6 +1725,7 @@
         </w:rPr>
         <w:t>const</w:t>
       </w:r>
+      <w:proofErr w:type="spellEnd"/>
       <w:r>
         <w:rPr>
           <w:rFonts w:ascii="Consolas" w:hAnsi="Consolas" w:cs="Consolas"/>
@@ -1348,7 +1752,27 @@
           <w:szCs w:val="19"/>
           <w:lang w:eastAsia="nl-NL"/>
         </w:rPr>
-        <w:t xml:space="preserve"> Acknowledged = </w:t>
+        <w:t xml:space="preserve"> </w:t>
+      </w:r>
+      <w:proofErr w:type="spellStart"/>
+      <w:r>
+        <w:rPr>
+          <w:rFonts w:ascii="Consolas" w:hAnsi="Consolas" w:cs="Consolas"/>
+          <w:sz w:val="19"/>
+          <w:szCs w:val="19"/>
+          <w:lang w:eastAsia="nl-NL"/>
+        </w:rPr>
+        <w:t>AddressType</w:t>
+      </w:r>
+      <w:proofErr w:type="spellEnd"/>
+      <w:r>
+        <w:rPr>
+          <w:rFonts w:ascii="Consolas" w:hAnsi="Consolas" w:cs="Consolas"/>
+          <w:sz w:val="19"/>
+          <w:szCs w:val="19"/>
+          <w:lang w:eastAsia="nl-NL"/>
+        </w:rPr>
+        <w:t xml:space="preserve"> = </w:t>
       </w:r>
       <w:r>
         <w:rPr>
@@ -1358,7 +1782,7 @@
           <w:szCs w:val="19"/>
           <w:lang w:eastAsia="nl-NL"/>
         </w:rPr>
-        <w:t>"!"</w:t>
+        <w:t>"001"</w:t>
       </w:r>
       <w:r>
         <w:rPr>
@@ -1410,6 +1834,7 @@
         </w:rPr>
         <w:t xml:space="preserve"> </w:t>
       </w:r>
+      <w:proofErr w:type="spellStart"/>
       <w:r>
         <w:rPr>
           <w:rFonts w:ascii="Consolas" w:hAnsi="Consolas" w:cs="Consolas"/>
@@ -1420,6 +1845,7 @@
         </w:rPr>
         <w:t>const</w:t>
       </w:r>
+      <w:proofErr w:type="spellEnd"/>
       <w:r>
         <w:rPr>
           <w:rFonts w:ascii="Consolas" w:hAnsi="Consolas" w:cs="Consolas"/>
@@ -1446,7 +1872,147 @@
           <w:szCs w:val="19"/>
           <w:lang w:eastAsia="nl-NL"/>
         </w:rPr>
-        <w:t xml:space="preserve"> NotAcknowledged = </w:t>
+        <w:t xml:space="preserve"> </w:t>
+      </w:r>
+      <w:proofErr w:type="spellStart"/>
+      <w:r>
+        <w:rPr>
+          <w:rFonts w:ascii="Consolas" w:hAnsi="Consolas" w:cs="Consolas"/>
+          <w:sz w:val="19"/>
+          <w:szCs w:val="19"/>
+          <w:lang w:eastAsia="nl-NL"/>
+        </w:rPr>
+        <w:t>Acknowledged</w:t>
+      </w:r>
+      <w:proofErr w:type="spellEnd"/>
+      <w:r>
+        <w:rPr>
+          <w:rFonts w:ascii="Consolas" w:hAnsi="Consolas" w:cs="Consolas"/>
+          <w:sz w:val="19"/>
+          <w:szCs w:val="19"/>
+          <w:lang w:eastAsia="nl-NL"/>
+        </w:rPr>
+        <w:t xml:space="preserve"> = </w:t>
+      </w:r>
+      <w:r>
+        <w:rPr>
+          <w:rFonts w:ascii="Consolas" w:hAnsi="Consolas" w:cs="Consolas"/>
+          <w:color w:val="A31515"/>
+          <w:sz w:val="19"/>
+          <w:szCs w:val="19"/>
+          <w:lang w:eastAsia="nl-NL"/>
+        </w:rPr>
+        <w:t>"!"</w:t>
+      </w:r>
+      <w:r>
+        <w:rPr>
+          <w:rFonts w:ascii="Consolas" w:hAnsi="Consolas" w:cs="Consolas"/>
+          <w:sz w:val="19"/>
+          <w:szCs w:val="19"/>
+          <w:lang w:eastAsia="nl-NL"/>
+        </w:rPr>
+        <w:t>;</w:t>
+      </w:r>
+    </w:p>
+    <w:p>
+      <w:pPr>
+        <w:autoSpaceDE w:val="0"/>
+        <w:autoSpaceDN w:val="0"/>
+        <w:adjustRightInd w:val="0"/>
+        <w:rPr>
+          <w:rFonts w:ascii="Consolas" w:hAnsi="Consolas" w:cs="Consolas"/>
+          <w:sz w:val="19"/>
+          <w:szCs w:val="19"/>
+          <w:lang w:eastAsia="nl-NL"/>
+        </w:rPr>
+      </w:pPr>
+      <w:r>
+        <w:rPr>
+          <w:rFonts w:ascii="Consolas" w:hAnsi="Consolas" w:cs="Consolas"/>
+          <w:sz w:val="19"/>
+          <w:szCs w:val="19"/>
+          <w:lang w:eastAsia="nl-NL"/>
+        </w:rPr>
+        <w:t xml:space="preserve">        </w:t>
+      </w:r>
+      <w:r>
+        <w:rPr>
+          <w:rFonts w:ascii="Consolas" w:hAnsi="Consolas" w:cs="Consolas"/>
+          <w:color w:val="0000FF"/>
+          <w:sz w:val="19"/>
+          <w:szCs w:val="19"/>
+          <w:lang w:eastAsia="nl-NL"/>
+        </w:rPr>
+        <w:t>public</w:t>
+      </w:r>
+      <w:r>
+        <w:rPr>
+          <w:rFonts w:ascii="Consolas" w:hAnsi="Consolas" w:cs="Consolas"/>
+          <w:sz w:val="19"/>
+          <w:szCs w:val="19"/>
+          <w:lang w:eastAsia="nl-NL"/>
+        </w:rPr>
+        <w:t xml:space="preserve"> </w:t>
+      </w:r>
+      <w:proofErr w:type="spellStart"/>
+      <w:r>
+        <w:rPr>
+          <w:rFonts w:ascii="Consolas" w:hAnsi="Consolas" w:cs="Consolas"/>
+          <w:color w:val="0000FF"/>
+          <w:sz w:val="19"/>
+          <w:szCs w:val="19"/>
+          <w:lang w:eastAsia="nl-NL"/>
+        </w:rPr>
+        <w:t>const</w:t>
+      </w:r>
+      <w:proofErr w:type="spellEnd"/>
+      <w:r>
+        <w:rPr>
+          <w:rFonts w:ascii="Consolas" w:hAnsi="Consolas" w:cs="Consolas"/>
+          <w:sz w:val="19"/>
+          <w:szCs w:val="19"/>
+          <w:lang w:eastAsia="nl-NL"/>
+        </w:rPr>
+        <w:t xml:space="preserve"> </w:t>
+      </w:r>
+      <w:r>
+        <w:rPr>
+          <w:rFonts w:ascii="Consolas" w:hAnsi="Consolas" w:cs="Consolas"/>
+          <w:color w:val="0000FF"/>
+          <w:sz w:val="19"/>
+          <w:szCs w:val="19"/>
+          <w:lang w:eastAsia="nl-NL"/>
+        </w:rPr>
+        <w:t>string</w:t>
+      </w:r>
+      <w:r>
+        <w:rPr>
+          <w:rFonts w:ascii="Consolas" w:hAnsi="Consolas" w:cs="Consolas"/>
+          <w:sz w:val="19"/>
+          <w:szCs w:val="19"/>
+          <w:lang w:eastAsia="nl-NL"/>
+        </w:rPr>
+        <w:t xml:space="preserve"> </w:t>
+      </w:r>
+      <w:proofErr w:type="spellStart"/>
+      <w:r>
+        <w:rPr>
+          <w:rFonts w:ascii="Consolas" w:hAnsi="Consolas" w:cs="Consolas"/>
+          <w:sz w:val="19"/>
+          <w:szCs w:val="19"/>
+          <w:lang w:eastAsia="nl-NL"/>
+        </w:rPr>
+        <w:t>NotAcknowledged</w:t>
+      </w:r>
+      <w:proofErr w:type="spellEnd"/>
+      <w:r>
+        <w:rPr>
+          <w:rFonts w:ascii="Consolas" w:hAnsi="Consolas" w:cs="Consolas"/>
+          <w:sz w:val="19"/>
+          <w:szCs w:val="19"/>
+          <w:lang w:eastAsia="nl-NL"/>
+        </w:rPr>
+        <w:t xml:space="preserve"> = </w:t>
       </w:r>
       <w:r>
         <w:rPr>
@@ -2343,6 +2909,29 @@
       <w:contextualSpacing/>
     </w:pPr>
   </w:style>
+  <w:style w:type="paragraph" w:styleId="Ballontekst">
+    <w:name w:val="Balloon Text"/>
+    <w:basedOn w:val="Standaard"/>
+    <w:link w:val="BallontekstChar"/>
+    <w:rsid w:val="007D4E8A"/>
+    <w:rPr>
+      <w:rFonts w:ascii="Tahoma" w:hAnsi="Tahoma" w:cs="Tahoma"/>
+      <w:sz w:val="16"/>
+      <w:szCs w:val="16"/>
+    </w:rPr>
+  </w:style>
+  <w:style w:type="character" w:customStyle="1" w:styleId="BallontekstChar">
+    <w:name w:val="Ballontekst Char"/>
+    <w:basedOn w:val="Standaardalinea-lettertype"/>
+    <w:link w:val="Ballontekst"/>
+    <w:rsid w:val="007D4E8A"/>
+    <w:rPr>
+      <w:rFonts w:ascii="Tahoma" w:hAnsi="Tahoma" w:cs="Tahoma"/>
+      <w:sz w:val="16"/>
+      <w:szCs w:val="16"/>
+      <w:lang w:eastAsia="en-US"/>
+    </w:rPr>
+  </w:style>
 </w:styles>
 </file>
 
@@ -2751,6 +3340,29 @@
       <w:contextualSpacing/>
     </w:pPr>
   </w:style>
+  <w:style w:type="paragraph" w:styleId="Ballontekst">
+    <w:name w:val="Balloon Text"/>
+    <w:basedOn w:val="Standaard"/>
+    <w:link w:val="BallontekstChar"/>
+    <w:rsid w:val="007D4E8A"/>
+    <w:rPr>
+      <w:rFonts w:ascii="Tahoma" w:hAnsi="Tahoma" w:cs="Tahoma"/>
+      <w:sz w:val="16"/>
+      <w:szCs w:val="16"/>
+    </w:rPr>
+  </w:style>
+  <w:style w:type="character" w:customStyle="1" w:styleId="BallontekstChar">
+    <w:name w:val="Ballontekst Char"/>
+    <w:basedOn w:val="Standaardalinea-lettertype"/>
+    <w:link w:val="Ballontekst"/>
+    <w:rsid w:val="007D4E8A"/>
+    <w:rPr>
+      <w:rFonts w:ascii="Tahoma" w:hAnsi="Tahoma" w:cs="Tahoma"/>
+      <w:sz w:val="16"/>
+      <w:szCs w:val="16"/>
+      <w:lang w:eastAsia="en-US"/>
+    </w:rPr>
+  </w:style>
 </w:styles>
 </file>
 

</xml_diff>